<commit_message>
Cambios del informe, vistos en la reunion
</commit_message>
<xml_diff>
--- a/Informe/INFORME.docx
+++ b/Informe/INFORME.docx
@@ -1,6 +1,6 @@
 
 <file path=word/document.xml><?xml version="1.0" encoding="utf-8"?>
-<w:document xmlns:wpc="http://schemas.microsoft.com/office/word/2010/wordprocessingCanvas" xmlns:cx="http://schemas.microsoft.com/office/drawing/2014/chartex" xmlns:cx1="http://schemas.microsoft.com/office/drawing/2015/9/8/chartex" xmlns:mc="http://schemas.openxmlformats.org/markup-compatibility/2006" xmlns:o="urn:schemas-microsoft-com:office:office" xmlns:r="http://schemas.openxmlformats.org/officeDocument/2006/relationships" xmlns:m="http://schemas.openxmlformats.org/officeDocument/2006/math" xmlns:v="urn:schemas-microsoft-com:vml" xmlns:wp14="http://schemas.microsoft.com/office/word/2010/wordprocessingDrawing" xmlns:wp="http://schemas.openxmlformats.org/drawingml/2006/wordprocessingDrawing" xmlns:w10="urn:schemas-microsoft-com:office:word" xmlns:w="http://schemas.openxmlformats.org/wordprocessingml/2006/main" xmlns:w14="http://schemas.microsoft.com/office/word/2010/wordml" xmlns:w15="http://schemas.microsoft.com/office/word/2012/wordml" xmlns:w16se="http://schemas.microsoft.com/office/word/2015/wordml/symex" xmlns:wpg="http://schemas.microsoft.com/office/word/2010/wordprocessingGroup" xmlns:wpi="http://schemas.microsoft.com/office/word/2010/wordprocessingInk" xmlns:wne="http://schemas.microsoft.com/office/word/2006/wordml" xmlns:wps="http://schemas.microsoft.com/office/word/2010/wordprocessingShape" mc:Ignorable="w14 w15 w16se wp14">
+<w:document xmlns:wpc="http://schemas.microsoft.com/office/word/2010/wordprocessingCanvas" xmlns:cx="http://schemas.microsoft.com/office/drawing/2014/chartex" xmlns:cx1="http://schemas.microsoft.com/office/drawing/2015/9/8/chartex" xmlns:cx2="http://schemas.microsoft.com/office/drawing/2015/10/21/chartex" xmlns:mc="http://schemas.openxmlformats.org/markup-compatibility/2006" xmlns:o="urn:schemas-microsoft-com:office:office" xmlns:r="http://schemas.openxmlformats.org/officeDocument/2006/relationships" xmlns:m="http://schemas.openxmlformats.org/officeDocument/2006/math" xmlns:v="urn:schemas-microsoft-com:vml" xmlns:wp14="http://schemas.microsoft.com/office/word/2010/wordprocessingDrawing" xmlns:wp="http://schemas.openxmlformats.org/drawingml/2006/wordprocessingDrawing" xmlns:w10="urn:schemas-microsoft-com:office:word" xmlns:w="http://schemas.openxmlformats.org/wordprocessingml/2006/main" xmlns:w14="http://schemas.microsoft.com/office/word/2010/wordml" xmlns:w15="http://schemas.microsoft.com/office/word/2012/wordml" xmlns:w16se="http://schemas.microsoft.com/office/word/2015/wordml/symex" xmlns:wpg="http://schemas.microsoft.com/office/word/2010/wordprocessingGroup" xmlns:wpi="http://schemas.microsoft.com/office/word/2010/wordprocessingInk" xmlns:wne="http://schemas.microsoft.com/office/word/2006/wordml" xmlns:wps="http://schemas.microsoft.com/office/word/2010/wordprocessingShape" mc:Ignorable="w14 w15 w16se wp14">
   <w:body>
     <w:p>
       <w:pPr>
@@ -100,6 +100,12 @@
         </w:rPr>
         <w:t>El requisito de crear un aviso está recogido en la relación entre la entidad CLIENTE y AVISO.</w:t>
       </w:r>
+      <w:r>
+        <w:rPr>
+          <w:lang w:val="es-ES"/>
+        </w:rPr>
+        <w:t xml:space="preserve"> Revisar y cambiar web y sat telefonico</w:t>
+      </w:r>
     </w:p>
     <w:p>
       <w:pPr>
@@ -228,35 +234,7 @@
         <w:rPr>
           <w:lang w:val="es-ES"/>
         </w:rPr>
-        <w:t xml:space="preserve"> opcional que permite al empleado poder almacenar coordenadas </w:t>
-      </w:r>
-      <w:proofErr w:type="spellStart"/>
-      <w:r>
-        <w:rPr>
-          <w:lang w:val="es-ES"/>
-        </w:rPr>
-        <w:t>gps</w:t>
-      </w:r>
-      <w:proofErr w:type="spellEnd"/>
-      <w:r>
-        <w:rPr>
-          <w:lang w:val="es-ES"/>
-        </w:rPr>
-        <w:t xml:space="preserve"> llamado </w:t>
-      </w:r>
-      <w:proofErr w:type="spellStart"/>
-      <w:r>
-        <w:rPr>
-          <w:lang w:val="es-ES"/>
-        </w:rPr>
-        <w:t>Ubicación_GPS</w:t>
-      </w:r>
-      <w:proofErr w:type="spellEnd"/>
-      <w:r>
-        <w:rPr>
-          <w:lang w:val="es-ES"/>
-        </w:rPr>
-        <w:t>.</w:t>
+        <w:t xml:space="preserve"> opcional que permite al empleado poder almacenar coordenadas gps llamado Ubicación_GPS.</w:t>
       </w:r>
     </w:p>
     <w:p>
@@ -313,14 +291,7 @@
           <w:u w:val="single"/>
           <w:lang w:val="es-ES"/>
         </w:rPr>
-        <w:t>e</w:t>
-      </w:r>
-      <w:r>
-        <w:rPr>
-          <w:u w:val="single"/>
-          <w:lang w:val="es-ES"/>
-        </w:rPr>
-        <w:t>l grado de urgencia de un aviso:</w:t>
+        <w:t>el grado de urgencia de un aviso:</w:t>
       </w:r>
     </w:p>
     <w:p>
@@ -337,216 +308,151 @@
           <w:color w:val="FF0000"/>
           <w:lang w:val="es-ES"/>
         </w:rPr>
-        <w:t>La entidad HISTORICO</w:t>
+        <w:t>La entidad HISTORICO tiene un atributo o</w:t>
       </w:r>
       <w:r>
         <w:rPr>
           <w:color w:val="FF0000"/>
           <w:lang w:val="es-ES"/>
         </w:rPr>
-        <w:t xml:space="preserve"> tiene un atributo</w:t>
+        <w:t>pcional que permite al supervisor</w:t>
       </w:r>
       <w:r>
         <w:rPr>
           <w:color w:val="FF0000"/>
           <w:lang w:val="es-ES"/>
         </w:rPr>
-        <w:t xml:space="preserve"> o</w:t>
-      </w:r>
-      <w:r>
+        <w:t xml:space="preserve"> modificar la urgencia de un aviso, este atributo se llama Peligrosidad.</w:t>
+      </w:r>
+      <w:bookmarkStart w:id="0" w:name="_GoBack"/>
+      <w:bookmarkEnd w:id="0"/>
+    </w:p>
+    <w:p>
+      <w:pPr>
+        <w:pStyle w:val="Prrafodelista"/>
+        <w:ind w:left="1440"/>
         <w:rPr>
           <w:color w:val="FF0000"/>
           <w:lang w:val="es-ES"/>
         </w:rPr>
-        <w:t>pcional que permite al supervisor</w:t>
-      </w:r>
-      <w:r>
-        <w:rPr>
-          <w:color w:val="FF0000"/>
-          <w:lang w:val="es-ES"/>
-        </w:rPr>
-        <w:t xml:space="preserve"> modificar la urgencia de un aviso, este atributo se llama Peligrosidad.</w:t>
-      </w:r>
+      </w:pPr>
     </w:p>
     <w:p>
       <w:pPr>
         <w:pStyle w:val="Prrafodelista"/>
         <w:ind w:left="1440"/>
         <w:rPr>
-          <w:color w:val="FF0000"/>
-          <w:lang w:val="es-ES"/>
-        </w:rPr>
-      </w:pPr>
+          <w:color w:val="000000" w:themeColor="text1"/>
+          <w:u w:val="single"/>
+          <w:lang w:val="es-ES"/>
+        </w:rPr>
+      </w:pPr>
+      <w:r>
+        <w:rPr>
+          <w:color w:val="000000" w:themeColor="text1"/>
+          <w:lang w:val="es-ES"/>
+        </w:rPr>
+        <w:t xml:space="preserve">1.2.3 </w:t>
+      </w:r>
+      <w:r>
+        <w:rPr>
+          <w:color w:val="000000" w:themeColor="text1"/>
+          <w:u w:val="single"/>
+          <w:lang w:val="es-ES"/>
+        </w:rPr>
+        <w:t>Añadir documentación a un aviso. El usuario podrá añadir documentación (archivo) a un av</w:t>
+      </w:r>
+      <w:r>
+        <w:rPr>
+          <w:color w:val="000000" w:themeColor="text1"/>
+          <w:u w:val="single"/>
+          <w:lang w:val="es-ES"/>
+        </w:rPr>
+        <w:t>iso:</w:t>
+      </w:r>
     </w:p>
     <w:p>
       <w:pPr>
         <w:pStyle w:val="Prrafodelista"/>
         <w:ind w:left="1440"/>
         <w:rPr>
-          <w:color w:val="000000" w:themeColor="text1"/>
-          <w:u w:val="single"/>
-          <w:lang w:val="es-ES"/>
-        </w:rPr>
-      </w:pPr>
-      <w:r>
-        <w:rPr>
-          <w:color w:val="000000" w:themeColor="text1"/>
-          <w:lang w:val="es-ES"/>
-        </w:rPr>
-        <w:t xml:space="preserve">1.2.3 </w:t>
-      </w:r>
-      <w:r>
-        <w:rPr>
-          <w:color w:val="000000" w:themeColor="text1"/>
-          <w:u w:val="single"/>
-          <w:lang w:val="es-ES"/>
-        </w:rPr>
-        <w:t>Añadir documentación a un aviso. El usuario podrá añadir</w:t>
-      </w:r>
-      <w:r>
-        <w:rPr>
-          <w:color w:val="000000" w:themeColor="text1"/>
-          <w:u w:val="single"/>
+          <w:lang w:val="es-ES"/>
+        </w:rPr>
+      </w:pPr>
+      <w:r>
+        <w:rPr>
+          <w:lang w:val="es-ES"/>
+        </w:rPr>
+        <w:t>La entidad HISTORICO tiene un atributo opcional que permite al empleado poder adjuntar documentos, proporcionando la dirección donde se aloje dicho documento.</w:t>
+      </w:r>
+    </w:p>
+    <w:p>
+      <w:pPr>
+        <w:pStyle w:val="Prrafodelista"/>
+        <w:ind w:left="1440"/>
+        <w:rPr>
+          <w:lang w:val="es-ES"/>
+        </w:rPr>
+      </w:pPr>
+    </w:p>
+    <w:p>
+      <w:pPr>
+        <w:pStyle w:val="Prrafodelista"/>
+        <w:ind w:left="1440"/>
+        <w:rPr>
+          <w:u w:val="single"/>
+          <w:lang w:val="es-ES"/>
+        </w:rPr>
+      </w:pPr>
+      <w:r>
+        <w:rPr>
+          <w:lang w:val="es-ES"/>
+        </w:rPr>
+        <w:t>1.2.4</w:t>
+      </w:r>
+      <w:r>
+        <w:rPr>
+          <w:u w:val="single"/>
+          <w:lang w:val="es-ES"/>
+        </w:rPr>
+        <w:t xml:space="preserve"> Cambiar estado de un aviso. El supervisor podrá cambiar el estado de </w:t>
+      </w:r>
+      <w:r>
+        <w:rPr>
+          <w:u w:val="single"/>
+          <w:lang w:val="es-ES"/>
+        </w:rPr>
+        <w:t>un aviso</w:t>
+      </w:r>
+    </w:p>
+    <w:p>
+      <w:pPr>
+        <w:pStyle w:val="Prrafodelista"/>
+        <w:ind w:left="1440"/>
+        <w:rPr>
+          <w:lang w:val="es-ES"/>
+        </w:rPr>
+      </w:pPr>
+      <w:r>
+        <w:rPr>
+          <w:lang w:val="es-ES"/>
+        </w:rPr>
+        <w:t>La entidad HISTORICO tiene un atributo obligatorio que permite al supervisor poder cambiar el estado del aviso (</w:t>
+      </w:r>
+      <w:r>
+        <w:rPr>
+          <w:lang w:val="es-ES"/>
+        </w:rPr>
+        <w:t>abierto, en</w:t>
+      </w:r>
+      <w:r>
+        <w:rPr>
           <w:lang w:val="es-ES"/>
         </w:rPr>
         <w:t xml:space="preserve"> </w:t>
       </w:r>
       <w:r>
         <w:rPr>
-          <w:color w:val="000000" w:themeColor="text1"/>
-          <w:u w:val="single"/>
-          <w:lang w:val="es-ES"/>
-        </w:rPr>
-        <w:t>documentación (archivo) a un av</w:t>
-      </w:r>
-      <w:r>
-        <w:rPr>
-          <w:color w:val="000000" w:themeColor="text1"/>
-          <w:u w:val="single"/>
-          <w:lang w:val="es-ES"/>
-        </w:rPr>
-        <w:t>iso:</w:t>
-      </w:r>
-    </w:p>
-    <w:p>
-      <w:pPr>
-        <w:pStyle w:val="Prrafodelista"/>
-        <w:ind w:left="1440"/>
-        <w:rPr>
-          <w:lang w:val="es-ES"/>
-        </w:rPr>
-      </w:pPr>
-      <w:r>
-        <w:rPr>
-          <w:lang w:val="es-ES"/>
-        </w:rPr>
-        <w:t xml:space="preserve">La entidad HISTORICO tiene un atributo opcional que permite al empleado poder </w:t>
-      </w:r>
-      <w:r>
-        <w:rPr>
-          <w:lang w:val="es-ES"/>
-        </w:rPr>
-        <w:t>adjuntar documentos, proporcionando la dirección donde se aloje dicho documento</w:t>
-      </w:r>
-      <w:r>
-        <w:rPr>
-          <w:lang w:val="es-ES"/>
-        </w:rPr>
-        <w:t>.</w:t>
-      </w:r>
-    </w:p>
-    <w:p>
-      <w:pPr>
-        <w:pStyle w:val="Prrafodelista"/>
-        <w:ind w:left="1440"/>
-        <w:rPr>
-          <w:lang w:val="es-ES"/>
-        </w:rPr>
-      </w:pPr>
-    </w:p>
-    <w:p>
-      <w:pPr>
-        <w:pStyle w:val="Prrafodelista"/>
-        <w:ind w:left="1440"/>
-        <w:rPr>
-          <w:u w:val="single"/>
-          <w:lang w:val="es-ES"/>
-        </w:rPr>
-      </w:pPr>
-      <w:r>
-        <w:rPr>
-          <w:lang w:val="es-ES"/>
-        </w:rPr>
-        <w:t>1.2.4</w:t>
-      </w:r>
-      <w:r>
-        <w:rPr>
-          <w:u w:val="single"/>
-          <w:lang w:val="es-ES"/>
-        </w:rPr>
-        <w:t xml:space="preserve"> Cambiar estado de un aviso. El supervisor podrá cambiar el estado de</w:t>
-      </w:r>
-      <w:r>
-        <w:rPr>
-          <w:u w:val="single"/>
-          <w:lang w:val="es-ES"/>
-        </w:rPr>
-        <w:t xml:space="preserve"> </w:t>
-      </w:r>
-      <w:r>
-        <w:rPr>
-          <w:u w:val="single"/>
-          <w:lang w:val="es-ES"/>
-        </w:rPr>
-        <w:t>un aviso</w:t>
-      </w:r>
-    </w:p>
-    <w:p>
-      <w:pPr>
-        <w:pStyle w:val="Prrafodelista"/>
-        <w:ind w:left="1440"/>
-        <w:rPr>
-          <w:lang w:val="es-ES"/>
-        </w:rPr>
-      </w:pPr>
-      <w:r>
-        <w:rPr>
-          <w:lang w:val="es-ES"/>
-        </w:rPr>
-        <w:t>La entidad HISTORICO tiene un atributo</w:t>
-      </w:r>
-      <w:r>
-        <w:rPr>
-          <w:lang w:val="es-ES"/>
-        </w:rPr>
-        <w:t xml:space="preserve"> obligatorio que permite al supervisor</w:t>
-      </w:r>
-      <w:r>
-        <w:rPr>
-          <w:lang w:val="es-ES"/>
-        </w:rPr>
-        <w:t xml:space="preserve"> </w:t>
-      </w:r>
-      <w:r>
-        <w:rPr>
-          <w:lang w:val="es-ES"/>
-        </w:rPr>
-        <w:t>poder cambiar el estado del aviso (</w:t>
-      </w:r>
-      <w:r>
-        <w:rPr>
-          <w:lang w:val="es-ES"/>
-        </w:rPr>
-        <w:t>abierto, en</w:t>
-      </w:r>
-      <w:r>
-        <w:rPr>
-          <w:lang w:val="es-ES"/>
-        </w:rPr>
-        <w:t xml:space="preserve"> </w:t>
-      </w:r>
-      <w:r>
-        <w:rPr>
           <w:lang w:val="es-ES"/>
         </w:rPr>
         <w:t>curso, cerrado</w:t>
@@ -555,13 +461,7 @@
         <w:rPr>
           <w:lang w:val="es-ES"/>
         </w:rPr>
-        <w:t>)</w:t>
-      </w:r>
-      <w:r>
-        <w:rPr>
-          <w:lang w:val="es-ES"/>
-        </w:rPr>
-        <w:t>.</w:t>
+        <w:t>).</w:t>
       </w:r>
     </w:p>
     <w:p>
@@ -618,26 +518,13 @@
           <w:color w:val="FF0000"/>
           <w:lang w:val="es-ES"/>
         </w:rPr>
-        <w:t xml:space="preserve"> opcional</w:t>
-      </w:r>
-      <w:r>
-        <w:rPr>
-          <w:color w:val="FF0000"/>
-          <w:lang w:val="es-ES"/>
-        </w:rPr>
-        <w:t xml:space="preserve"> </w:t>
-      </w:r>
-      <w:r>
-        <w:rPr>
-          <w:lang w:val="es-ES"/>
-        </w:rPr>
-        <w:t xml:space="preserve">que permite al supervisor </w:t>
-      </w:r>
-      <w:r>
-        <w:rPr>
-          <w:lang w:val="es-ES"/>
-        </w:rPr>
-        <w:t>poder cambiar el tipo del aviso</w:t>
+        <w:t xml:space="preserve"> opcional </w:t>
+      </w:r>
+      <w:r>
+        <w:rPr>
+          <w:lang w:val="es-ES"/>
+        </w:rPr>
+        <w:t>que permite al supervisor poder cambiar el tipo del aviso</w:t>
       </w:r>
       <w:r>
         <w:rPr>
@@ -672,21 +559,7 @@
           <w:u w:val="single"/>
           <w:lang w:val="es-ES"/>
         </w:rPr>
-        <w:t>Generar informe de un aviso. El supervisor podrá generar un informe de un</w:t>
-      </w:r>
-      <w:r>
-        <w:rPr>
-          <w:u w:val="single"/>
-          <w:lang w:val="es-ES"/>
-        </w:rPr>
-        <w:t xml:space="preserve"> </w:t>
-      </w:r>
-      <w:r>
-        <w:rPr>
-          <w:u w:val="single"/>
-          <w:lang w:val="es-ES"/>
-        </w:rPr>
-        <w:t>aviso</w:t>
+        <w:t>Generar informe de un aviso. El supervisor podrá generar un informe de un aviso</w:t>
       </w:r>
       <w:r>
         <w:rPr>
@@ -737,22 +610,7 @@
           <w:u w:val="single"/>
           <w:lang w:val="es-ES"/>
         </w:rPr>
-        <w:lastRenderedPageBreak/>
-        <w:t>Marcar como duplicado un aviso. El supervisor podrá marcar como duplicado</w:t>
-      </w:r>
-      <w:r>
-        <w:rPr>
-          <w:u w:val="single"/>
-          <w:lang w:val="es-ES"/>
-        </w:rPr>
-        <w:t xml:space="preserve"> </w:t>
-      </w:r>
-      <w:r>
-        <w:rPr>
-          <w:u w:val="single"/>
-          <w:lang w:val="es-ES"/>
-        </w:rPr>
-        <w:t>un aviso</w:t>
+        <w:t>Marcar como duplicado un aviso. El supervisor podrá marcar como duplicado un aviso</w:t>
       </w:r>
       <w:r>
         <w:rPr>
@@ -803,21 +661,7 @@
           <w:u w:val="single"/>
           <w:lang w:val="es-ES"/>
         </w:rPr>
-        <w:t>Marcar como relacionado un aviso. El supervisor podrá marcar como</w:t>
-      </w:r>
-      <w:r>
-        <w:rPr>
-          <w:u w:val="single"/>
-          <w:lang w:val="es-ES"/>
-        </w:rPr>
-        <w:t xml:space="preserve"> </w:t>
-      </w:r>
-      <w:r>
-        <w:rPr>
-          <w:u w:val="single"/>
-          <w:lang w:val="es-ES"/>
-        </w:rPr>
-        <w:t>relacionado un aviso</w:t>
+        <w:t>Marcar como relacionado un aviso. El supervisor podrá marcar como relacionado un aviso</w:t>
       </w:r>
       <w:r>
         <w:rPr>
@@ -942,21 +786,7 @@
           <w:u w:val="single"/>
           <w:lang w:val="es-ES"/>
         </w:rPr>
-        <w:t>Generar una orden de trabajo. El usuario podrá generar una orden de</w:t>
-      </w:r>
-      <w:r>
-        <w:rPr>
-          <w:u w:val="single"/>
-          <w:lang w:val="es-ES"/>
-        </w:rPr>
-        <w:t xml:space="preserve"> </w:t>
-      </w:r>
-      <w:r>
-        <w:rPr>
-          <w:u w:val="single"/>
-          <w:lang w:val="es-ES"/>
-        </w:rPr>
-        <w:t>trabajo</w:t>
+        <w:t>Generar una orden de trabajo. El usuario podrá generar una orden de trabajo</w:t>
       </w:r>
       <w:r>
         <w:rPr>
@@ -998,21 +828,7 @@
           <w:u w:val="single"/>
           <w:lang w:val="es-ES"/>
         </w:rPr>
-        <w:t>Consultar órdenes de trabajo asociadas a un aviso. El usuario podrá</w:t>
-      </w:r>
-      <w:r>
-        <w:rPr>
-          <w:u w:val="single"/>
-          <w:lang w:val="es-ES"/>
-        </w:rPr>
-        <w:t xml:space="preserve"> </w:t>
-      </w:r>
-      <w:r>
-        <w:rPr>
-          <w:u w:val="single"/>
-          <w:lang w:val="es-ES"/>
-        </w:rPr>
-        <w:t>consultar las órdenes de un trabajo asociado a un aviso</w:t>
+        <w:t>Consultar órdenes de trabajo asociadas a un aviso. El usuario podrá consultar las órdenes de un trabajo asociado a un aviso</w:t>
       </w:r>
       <w:r>
         <w:rPr>
@@ -1054,14 +870,7 @@
           <w:u w:val="single"/>
           <w:lang w:val="es-ES"/>
         </w:rPr>
-        <w:t>Consultar historial de un aviso. El supervisor podrá consultar el historial</w:t>
-      </w:r>
-      <w:r>
-        <w:rPr>
-          <w:u w:val="single"/>
-          <w:lang w:val="es-ES"/>
-        </w:rPr>
-        <w:t xml:space="preserve"> </w:t>
+        <w:t xml:space="preserve">Consultar historial de un aviso. El supervisor podrá consultar el historial </w:t>
       </w:r>
       <w:r>
         <w:rPr>
@@ -1103,14 +912,7 @@
           <w:u w:val="single"/>
           <w:lang w:val="es-ES"/>
         </w:rPr>
-        <w:t>Asignar una visita. El supervisor podrá asignar una visita a un operario en</w:t>
-      </w:r>
-      <w:r>
-        <w:rPr>
-          <w:u w:val="single"/>
-          <w:lang w:val="es-ES"/>
-        </w:rPr>
-        <w:t xml:space="preserve"> </w:t>
+        <w:t xml:space="preserve">Asignar una visita. El supervisor podrá asignar una visita a un operario en </w:t>
       </w:r>
       <w:r>
         <w:rPr>
@@ -1207,44 +1009,51 @@
           <w:u w:val="single"/>
           <w:lang w:val="es-ES"/>
         </w:rPr>
-        <w:t>Asignar una brigada a una orden de trabajo. El supervisor podrá asignar una</w:t>
-      </w:r>
-      <w:r>
-        <w:rPr>
-          <w:u w:val="single"/>
+        <w:t>Asignar una brigada a una orden de trabajo. El supervisor podrá asignar una brigada a una o</w:t>
+      </w:r>
+      <w:r>
+        <w:rPr>
+          <w:u w:val="single"/>
+          <w:lang w:val="es-ES"/>
+        </w:rPr>
+        <w:t>rden de trabajo:</w:t>
+      </w:r>
+    </w:p>
+    <w:p>
+      <w:pPr>
+        <w:pStyle w:val="Prrafodelista"/>
+        <w:rPr>
+          <w:color w:val="FF0000"/>
+          <w:lang w:val="es-ES"/>
+        </w:rPr>
+      </w:pPr>
+      <w:r>
+        <w:rPr>
+          <w:color w:val="FF0000"/>
+          <w:lang w:val="es-ES"/>
+        </w:rPr>
+        <w:t>El HISTORICO_TRABAJO está relacionado con la BRIGADA a la cual se le asignó dicho trabajo.</w:t>
+      </w:r>
+      <w:r>
+        <w:rPr>
+          <w:color w:val="FF0000"/>
           <w:lang w:val="es-ES"/>
         </w:rPr>
         <w:t xml:space="preserve"> </w:t>
       </w:r>
       <w:r>
         <w:rPr>
-          <w:u w:val="single"/>
-          <w:lang w:val="es-ES"/>
-        </w:rPr>
-        <w:t>brigada a una o</w:t>
-      </w:r>
-      <w:r>
-        <w:rPr>
-          <w:u w:val="single"/>
-          <w:lang w:val="es-ES"/>
-        </w:rPr>
-        <w:t>rden de trabajo:</w:t>
-      </w:r>
-    </w:p>
-    <w:p>
-      <w:pPr>
-        <w:pStyle w:val="Prrafodelista"/>
-        <w:rPr>
-          <w:color w:val="FF0000"/>
-          <w:lang w:val="es-ES"/>
-        </w:rPr>
-      </w:pPr>
-      <w:r>
-        <w:rPr>
-          <w:color w:val="FF0000"/>
-          <w:lang w:val="es-ES"/>
-        </w:rPr>
-        <w:t>El HISTORICO_TRABAJO está relacionado con la BRIGADA a la cual se le asignó dicho trabajo.</w:t>
+          <w:color w:val="000000" w:themeColor="text1"/>
+          <w:lang w:val="es-ES"/>
+        </w:rPr>
+        <w:t>Ok via código.</w:t>
+      </w:r>
+      <w:r>
+        <w:rPr>
+          <w:color w:val="000000" w:themeColor="text1"/>
+          <w:lang w:val="es-ES"/>
+        </w:rPr>
+        <w:t xml:space="preserve"> Revisar diagrama</w:t>
       </w:r>
     </w:p>
     <w:p>
@@ -1304,21 +1113,7 @@
           <w:u w:val="single"/>
           <w:lang w:val="es-ES"/>
         </w:rPr>
-        <w:t>Modificar datos de una orden de trabajo. El usuario podrá modificar una</w:t>
-      </w:r>
-      <w:r>
-        <w:rPr>
-          <w:u w:val="single"/>
-          <w:lang w:val="es-ES"/>
-        </w:rPr>
-        <w:t xml:space="preserve"> </w:t>
-      </w:r>
-      <w:r>
-        <w:rPr>
-          <w:u w:val="single"/>
-          <w:lang w:val="es-ES"/>
-        </w:rPr>
-        <w:t>orden de trabajo</w:t>
+        <w:t>Modificar datos de una orden de trabajo. El usuario podrá modificar una orden de trabajo</w:t>
       </w:r>
       <w:r>
         <w:rPr>
@@ -1359,21 +1154,7 @@
           <w:u w:val="single"/>
           <w:lang w:val="es-ES"/>
         </w:rPr>
-        <w:t>Cambiar estado de una orden de trabajo. El supervisor podrá cambiar</w:t>
-      </w:r>
-      <w:r>
-        <w:rPr>
-          <w:u w:val="single"/>
-          <w:lang w:val="es-ES"/>
-        </w:rPr>
-        <w:t xml:space="preserve"> </w:t>
-      </w:r>
-      <w:r>
-        <w:rPr>
-          <w:u w:val="single"/>
-          <w:lang w:val="es-ES"/>
-        </w:rPr>
-        <w:t>el estado de una orden de trabajo</w:t>
+        <w:t>Cambiar estado de una orden de trabajo. El supervisor podrá cambiar el estado de una orden de trabajo</w:t>
       </w:r>
       <w:r>
         <w:rPr>
@@ -1395,6 +1176,7 @@
         <w:rPr>
           <w:lang w:val="es-ES"/>
         </w:rPr>
+        <w:lastRenderedPageBreak/>
         <w:t>El supervisor podrá modificar el estado de una orden de trabajo en la entidad ORD_TRABAJO.</w:t>
       </w:r>
     </w:p>
@@ -1415,29 +1197,7 @@
           <w:u w:val="single"/>
           <w:lang w:val="es-ES"/>
         </w:rPr>
-        <w:lastRenderedPageBreak/>
-        <w:t>Consultar historial de una orden de trabajo. El supervisor podrá consultar el</w:t>
-      </w:r>
-      <w:r>
-        <w:rPr>
-          <w:u w:val="single"/>
-          <w:lang w:val="es-ES"/>
-        </w:rPr>
-        <w:t xml:space="preserve"> </w:t>
-      </w:r>
-      <w:r>
-        <w:rPr>
-          <w:u w:val="single"/>
-          <w:lang w:val="es-ES"/>
-        </w:rPr>
-        <w:t>historial de una orden de trabajo</w:t>
-      </w:r>
-      <w:r>
-        <w:rPr>
-          <w:u w:val="single"/>
-          <w:lang w:val="es-ES"/>
-        </w:rPr>
-        <w:t>:</w:t>
+        <w:t>Consultar historial de una orden de trabajo. El supervisor podrá consultar el historial de una orden de trabajo:</w:t>
       </w:r>
     </w:p>
     <w:p>
@@ -1452,19 +1212,7 @@
         <w:rPr>
           <w:lang w:val="es-ES"/>
         </w:rPr>
-        <w:t>La entidad HISTORICO_TRABAJO</w:t>
-      </w:r>
-      <w:r>
-        <w:rPr>
-          <w:lang w:val="es-ES"/>
-        </w:rPr>
-        <w:t xml:space="preserve"> mantendrá almacenad</w:t>
-      </w:r>
-      <w:r>
-        <w:rPr>
-          <w:lang w:val="es-ES"/>
-        </w:rPr>
-        <w:t>o diferentes versiones de la orden de trabajo.</w:t>
+        <w:t>La entidad HISTORICO_TRABAJO mantendrá almacenado diferentes versiones de la orden de trabajo.</w:t>
       </w:r>
     </w:p>
     <w:p>
@@ -1518,19 +1266,17 @@
         <w:pStyle w:val="Prrafodelista"/>
         <w:ind w:left="360"/>
         <w:rPr>
-          <w:color w:val="FF0000"/>
-          <w:lang w:val="es-ES"/>
-        </w:rPr>
-      </w:pPr>
-      <w:r>
-        <w:rPr>
-          <w:color w:val="FF0000"/>
+          <w:color w:val="000000" w:themeColor="text1"/>
+          <w:lang w:val="es-ES"/>
+        </w:rPr>
+      </w:pPr>
+      <w:r>
+        <w:rPr>
+          <w:color w:val="000000" w:themeColor="text1"/>
           <w:lang w:val="es-ES"/>
         </w:rPr>
         <w:t>Los empleados a través del histórico podrán consultar los avisos en su versión más reciente.</w:t>
       </w:r>
-      <w:bookmarkStart w:id="0" w:name="_GoBack"/>
-      <w:bookmarkEnd w:id="0"/>
     </w:p>
     <w:p>
       <w:pPr>
@@ -1653,7 +1399,7 @@
 </file>
 
 <file path=word/numbering.xml><?xml version="1.0" encoding="utf-8"?>
-<w:numbering xmlns:wpc="http://schemas.microsoft.com/office/word/2010/wordprocessingCanvas" xmlns:cx="http://schemas.microsoft.com/office/drawing/2014/chartex" xmlns:cx1="http://schemas.microsoft.com/office/drawing/2015/9/8/chartex" xmlns:mc="http://schemas.openxmlformats.org/markup-compatibility/2006" xmlns:o="urn:schemas-microsoft-com:office:office" xmlns:r="http://schemas.openxmlformats.org/officeDocument/2006/relationships" xmlns:m="http://schemas.openxmlformats.org/officeDocument/2006/math" xmlns:v="urn:schemas-microsoft-com:vml" xmlns:wp14="http://schemas.microsoft.com/office/word/2010/wordprocessingDrawing" xmlns:wp="http://schemas.openxmlformats.org/drawingml/2006/wordprocessingDrawing" xmlns:w10="urn:schemas-microsoft-com:office:word" xmlns:w="http://schemas.openxmlformats.org/wordprocessingml/2006/main" xmlns:w14="http://schemas.microsoft.com/office/word/2010/wordml" xmlns:w15="http://schemas.microsoft.com/office/word/2012/wordml" xmlns:w16se="http://schemas.microsoft.com/office/word/2015/wordml/symex" xmlns:wpg="http://schemas.microsoft.com/office/word/2010/wordprocessingGroup" xmlns:wpi="http://schemas.microsoft.com/office/word/2010/wordprocessingInk" xmlns:wne="http://schemas.microsoft.com/office/word/2006/wordml" xmlns:wps="http://schemas.microsoft.com/office/word/2010/wordprocessingShape" mc:Ignorable="w14 w15 w16se wp14">
+<w:numbering xmlns:wpc="http://schemas.microsoft.com/office/word/2010/wordprocessingCanvas" xmlns:cx="http://schemas.microsoft.com/office/drawing/2014/chartex" xmlns:cx1="http://schemas.microsoft.com/office/drawing/2015/9/8/chartex" xmlns:cx2="http://schemas.microsoft.com/office/drawing/2015/10/21/chartex" xmlns:mc="http://schemas.openxmlformats.org/markup-compatibility/2006" xmlns:o="urn:schemas-microsoft-com:office:office" xmlns:r="http://schemas.openxmlformats.org/officeDocument/2006/relationships" xmlns:m="http://schemas.openxmlformats.org/officeDocument/2006/math" xmlns:v="urn:schemas-microsoft-com:vml" xmlns:wp14="http://schemas.microsoft.com/office/word/2010/wordprocessingDrawing" xmlns:wp="http://schemas.openxmlformats.org/drawingml/2006/wordprocessingDrawing" xmlns:w10="urn:schemas-microsoft-com:office:word" xmlns:w="http://schemas.openxmlformats.org/wordprocessingml/2006/main" xmlns:w14="http://schemas.microsoft.com/office/word/2010/wordml" xmlns:w15="http://schemas.microsoft.com/office/word/2012/wordml" xmlns:w16se="http://schemas.microsoft.com/office/word/2015/wordml/symex" xmlns:wpg="http://schemas.microsoft.com/office/word/2010/wordprocessingGroup" xmlns:wpi="http://schemas.microsoft.com/office/word/2010/wordprocessingInk" xmlns:wne="http://schemas.microsoft.com/office/word/2006/wordml" xmlns:wps="http://schemas.microsoft.com/office/word/2010/wordprocessingShape" mc:Ignorable="w14 w15 w16se wp14">
   <w:abstractNum w:abstractNumId="0" w15:restartNumberingAfterBreak="0">
     <w:nsid w:val="245B7C6B"/>
     <w:multiLevelType w:val="multilevel"/>
@@ -2225,7 +1971,7 @@
       <w:lvlText w:val="%1.%2"/>
       <w:lvlJc w:val="left"/>
       <w:pPr>
-        <w:ind w:left="720" w:hanging="360"/>
+        <w:ind w:left="643" w:hanging="360"/>
       </w:pPr>
       <w:rPr>
         <w:rFonts w:hint="default"/>
@@ -2354,7 +2100,7 @@
       </w:pPr>
     </w:pPrDefault>
   </w:docDefaults>
-  <w:latentStyles w:defLockedState="0" w:defUIPriority="99" w:defSemiHidden="0" w:defUnhideWhenUsed="0" w:defQFormat="0" w:count="371">
+  <w:latentStyles w:defLockedState="0" w:defUIPriority="99" w:defSemiHidden="0" w:defUnhideWhenUsed="0" w:defQFormat="0" w:count="372">
     <w:lsdException w:name="Normal" w:uiPriority="0" w:qFormat="1"/>
     <w:lsdException w:name="heading 1" w:uiPriority="9" w:qFormat="1"/>
     <w:lsdException w:name="heading 2" w:semiHidden="1" w:uiPriority="9" w:unhideWhenUsed="1" w:qFormat="1"/>
@@ -2460,7 +2206,6 @@
     <w:lsdException w:name="HTML Sample" w:semiHidden="1" w:unhideWhenUsed="1"/>
     <w:lsdException w:name="HTML Typewriter" w:semiHidden="1" w:unhideWhenUsed="1"/>
     <w:lsdException w:name="HTML Variable" w:semiHidden="1" w:unhideWhenUsed="1"/>
-    <w:lsdException w:name="Normal Table" w:semiHidden="1" w:unhideWhenUsed="1"/>
     <w:lsdException w:name="annotation subject" w:semiHidden="1" w:unhideWhenUsed="1"/>
     <w:lsdException w:name="No List" w:semiHidden="1" w:unhideWhenUsed="1"/>
     <w:lsdException w:name="Outline List 1" w:semiHidden="1" w:unhideWhenUsed="1"/>
@@ -2507,10 +2252,8 @@
     <w:lsdException w:name="Table Subtle 2" w:semiHidden="1" w:unhideWhenUsed="1"/>
     <w:lsdException w:name="Table Web 1" w:semiHidden="1" w:unhideWhenUsed="1"/>
     <w:lsdException w:name="Table Web 2" w:semiHidden="1" w:unhideWhenUsed="1"/>
-    <w:lsdException w:name="Table Web 3" w:semiHidden="1" w:unhideWhenUsed="1"/>
     <w:lsdException w:name="Balloon Text" w:semiHidden="1" w:unhideWhenUsed="1"/>
     <w:lsdException w:name="Table Grid" w:uiPriority="39"/>
-    <w:lsdException w:name="Table Theme" w:semiHidden="1" w:unhideWhenUsed="1"/>
     <w:lsdException w:name="Placeholder Text" w:semiHidden="1"/>
     <w:lsdException w:name="No Spacing" w:uiPriority="1" w:qFormat="1"/>
     <w:lsdException w:name="Light Shading" w:uiPriority="60"/>
@@ -2726,6 +2469,7 @@
     <w:lsdException w:name="List Table 5 Dark Accent 6" w:uiPriority="50"/>
     <w:lsdException w:name="List Table 6 Colorful Accent 6" w:uiPriority="51"/>
     <w:lsdException w:name="List Table 7 Colorful Accent 6" w:uiPriority="52"/>
+    <w:lsdException w:name="Mention" w:semiHidden="1" w:unhideWhenUsed="1"/>
   </w:latentStyles>
   <w:style w:type="paragraph" w:default="1" w:styleId="Normal">
     <w:name w:val="Normal"/>

</xml_diff>